<commit_message>
am bad a spellign
</commit_message>
<xml_diff>
--- a/caphistory.docx
+++ b/caphistory.docx
@@ -29,13 +29,13 @@
         <w:pStyle w:val="Date"/>
       </w:pPr>
       <w:r>
-        <w:t xml:space="preserve">January</w:t>
+        <w:t xml:space="preserve">June</w:t>
       </w:r>
       <w:r>
         <w:t xml:space="preserve"> </w:t>
       </w:r>
       <w:r>
-        <w:t xml:space="preserve">10,</w:t>
+        <w:t xml:space="preserve">16,</w:t>
       </w:r>
       <w:r>
         <w:t xml:space="preserve"> </w:t>
@@ -7148,7 +7148,7 @@
     </w:lvl>
   </w:abstractNum>
   <w:abstractNum w:abstractNumId="990">
-    <w:nsid w:val="59fa95a1"/>
+    <w:nsid w:val="82e0b231"/>
     <w:multiLevelType w:val="multilevel"/>
     <w:lvl w:ilvl="0">
       <w:numFmt w:val="bullet"/>

</xml_diff>